<commit_message>
First lab: 1 and 2
</commit_message>
<xml_diff>
--- a/README.docx
+++ b/README.docx
@@ -12,8 +12,49 @@
         <w:rPr>
           <w:lang w:val="en-US"/>
         </w:rPr>
-        <w:t>ass</w:t>
+        <w:t xml:space="preserve">git </w:t>
       </w:r>
+      <w:proofErr w:type="gramStart"/>
+      <w:r>
+        <w:rPr>
+          <w:lang w:val="en-US"/>
+        </w:rPr>
+        <w:t>add .</w:t>
+      </w:r>
+      <w:proofErr w:type="gramEnd"/>
+    </w:p>
+    <w:p>
+      <w:pPr>
+        <w:rPr>
+          <w:lang w:val="en-US"/>
+        </w:rPr>
+      </w:pPr>
+      <w:r>
+        <w:rPr>
+          <w:lang w:val="en-US"/>
+        </w:rPr>
+        <w:t>git commit -m “”</w:t>
+      </w:r>
+    </w:p>
+    <w:p>
+      <w:pPr>
+        <w:rPr>
+          <w:lang w:val="en-US"/>
+        </w:rPr>
+      </w:pPr>
+      <w:r>
+        <w:rPr>
+          <w:lang w:val="en-US"/>
+        </w:rPr>
+        <w:t>git push</w:t>
+      </w:r>
+    </w:p>
+    <w:p>
+      <w:pPr>
+        <w:rPr>
+          <w:lang w:val="en-US"/>
+        </w:rPr>
+      </w:pPr>
       <w:bookmarkStart w:id="0" w:name="_GoBack"/>
       <w:bookmarkEnd w:id="0"/>
     </w:p>

</xml_diff>